<commit_message>
Small typo in Dutch instructions.
</commit_message>
<xml_diff>
--- a/Photo Club Hub/Documentation/Nieuwsbrief_Feb25_app.docx
+++ b/Photo Club Hub/Documentation/Nieuwsbrief_Feb25_app.docx
@@ -465,7 +465,23 @@
           <w:szCs w:val="22"/>
           <w:lang w:val="nl-NL"/>
         </w:rPr>
-        <w:t xml:space="preserve">De </w:t>
+        <w:t xml:space="preserve">Klikbare linkjes </w:t>
+      </w:r>
+      <w:r>
+        <w:rPr>
+          <w:sz w:val="22"/>
+          <w:szCs w:val="22"/>
+          <w:lang w:val="nl-NL"/>
+        </w:rPr>
+        <w:t>die ingaan op de</w:t>
+      </w:r>
+      <w:r>
+        <w:rPr>
+          <w:sz w:val="22"/>
+          <w:szCs w:val="22"/>
+          <w:lang w:val="nl-NL"/>
+        </w:rPr>
+        <w:t xml:space="preserve"> </w:t>
       </w:r>
       <w:r>
         <w:rPr>
@@ -548,17 +564,48 @@
           <w:lang w:val="nl-NL"/>
         </w:rPr>
       </w:pPr>
-      <w:hyperlink r:id="rId10" w:anchor=":~:text=Hoe%20verschilt%20dit%20van%20een%20website?" w:history="1">
-        <w:r>
-          <w:rPr>
-            <w:rStyle w:val="Hyperlink"/>
-            <w:sz w:val="22"/>
-            <w:szCs w:val="22"/>
-            <w:lang w:val="nl-NL"/>
-          </w:rPr>
-          <w:t>Hoe verschilt dit van een website?</w:t>
-        </w:r>
-      </w:hyperlink>
+      <w:r>
+        <w:fldChar w:fldCharType="begin"/>
+      </w:r>
+      <w:r>
+        <w:rPr>
+          <w:lang w:val="nl-NL"/>
+        </w:rPr>
+        <w:instrText>HYPERLINK "https://github.com/vdhamer/Photo-Club-Hub/blob/main/Photo%20Club%20Hub/Documentation/FAQ_nl.md" \l ":~:text=Hoe%20verschilt%20dit%20van%20een%20clubwebsite?"</w:instrText>
+      </w:r>
+      <w:r>
+        <w:fldChar w:fldCharType="separate"/>
+      </w:r>
+      <w:r>
+        <w:rPr>
+          <w:rStyle w:val="Hyperlink"/>
+          <w:sz w:val="22"/>
+          <w:szCs w:val="22"/>
+          <w:lang w:val="nl-NL"/>
+        </w:rPr>
+        <w:t xml:space="preserve">Hoe verschilt dit van een </w:t>
+      </w:r>
+      <w:r>
+        <w:rPr>
+          <w:rStyle w:val="Hyperlink"/>
+          <w:sz w:val="22"/>
+          <w:szCs w:val="22"/>
+          <w:lang w:val="nl-NL"/>
+        </w:rPr>
+        <w:t>club</w:t>
+      </w:r>
+      <w:r>
+        <w:rPr>
+          <w:rStyle w:val="Hyperlink"/>
+          <w:sz w:val="22"/>
+          <w:szCs w:val="22"/>
+          <w:lang w:val="nl-NL"/>
+        </w:rPr>
+        <w:t>website?</w:t>
+      </w:r>
+      <w:r>
+        <w:fldChar w:fldCharType="end"/>
+      </w:r>
     </w:p>
     <w:p>
       <w:pPr>
@@ -574,7 +621,7 @@
           <w:lang w:val="nl-NL"/>
         </w:rPr>
       </w:pPr>
-      <w:hyperlink r:id="rId11" w:history="1">
+      <w:hyperlink r:id="rId10" w:anchor=":~:text=Is%20er%20een%20Android%20of%20PC%20versie%20van%20de%20app?" w:history="1">
         <w:r>
           <w:rPr>
             <w:rStyle w:val="Hyperlink"/>
@@ -614,7 +661,7 @@
           <w:lang w:val="nl-NL"/>
         </w:rPr>
       </w:pPr>
-      <w:hyperlink r:id="rId12" w:anchor=":~:text=foto's%20in%20de-,app,-staan" w:history="1">
+      <w:hyperlink r:id="rId11" w:anchor=":~:text=Houdt%20mijn%20club%20controle%20over%20zijn%20eigen%20foto's?" w:history="1">
         <w:r>
           <w:rPr>
             <w:rStyle w:val="Hyperlink"/>
@@ -650,71 +697,19 @@
           <w:lang w:val="nl-NL"/>
         </w:rPr>
       </w:pPr>
-      <w:r>
-        <w:rPr>
-          <w:rFonts w:ascii="Helvetica" w:eastAsia="Times New Roman" w:hAnsi="Helvetica" w:cs="Segoe UI"/>
-          <w:color w:val="1F2328"/>
-          <w:sz w:val="22"/>
-          <w:szCs w:val="22"/>
-          <w:bdr w:val="none" w:sz="0" w:space="0" w:color="auto"/>
-          <w:lang w:val="nl-NL"/>
-        </w:rPr>
-        <w:fldChar w:fldCharType="begin"/>
-      </w:r>
-      <w:r>
-        <w:rPr>
-          <w:rFonts w:ascii="Helvetica" w:eastAsia="Times New Roman" w:hAnsi="Helvetica" w:cs="Segoe UI"/>
-          <w:color w:val="1F2328"/>
-          <w:sz w:val="22"/>
-          <w:szCs w:val="22"/>
-          <w:bdr w:val="none" w:sz="0" w:space="0" w:color="auto"/>
-          <w:lang w:val="nl-NL"/>
-        </w:rPr>
-        <w:instrText>HYPERLINK "https://github.com/vdhamer/Photo-Club-Hub/blob/main/Photo%20Club%20Hub/Documentation/FAQ_nl.md" \l ":~:text=Wie%20bepaalt%20welke%20foto's%20in%20de%20app%20staan?"</w:instrText>
-      </w:r>
-      <w:r>
-        <w:rPr>
-          <w:rFonts w:ascii="Helvetica" w:eastAsia="Times New Roman" w:hAnsi="Helvetica" w:cs="Segoe UI"/>
-          <w:color w:val="1F2328"/>
-          <w:sz w:val="22"/>
-          <w:szCs w:val="22"/>
-          <w:bdr w:val="none" w:sz="0" w:space="0" w:color="auto"/>
-          <w:lang w:val="nl-NL"/>
-        </w:rPr>
-      </w:r>
-      <w:r>
-        <w:rPr>
-          <w:rFonts w:ascii="Helvetica" w:eastAsia="Times New Roman" w:hAnsi="Helvetica" w:cs="Segoe UI"/>
-          <w:color w:val="1F2328"/>
-          <w:sz w:val="22"/>
-          <w:szCs w:val="22"/>
-          <w:bdr w:val="none" w:sz="0" w:space="0" w:color="auto"/>
-          <w:lang w:val="nl-NL"/>
-        </w:rPr>
-        <w:fldChar w:fldCharType="separate"/>
-      </w:r>
-      <w:r>
-        <w:rPr>
-          <w:rStyle w:val="Hyperlink"/>
-          <w:rFonts w:ascii="Helvetica" w:eastAsia="Times New Roman" w:hAnsi="Helvetica" w:cs="Segoe UI"/>
-          <w:sz w:val="22"/>
-          <w:szCs w:val="22"/>
-          <w:bdr w:val="none" w:sz="0" w:space="0" w:color="auto"/>
-          <w:lang w:val="nl-NL"/>
-        </w:rPr>
-        <w:t>Wie bepaalt welke foto's in de app staan?</w:t>
-      </w:r>
-      <w:r>
-        <w:rPr>
-          <w:rFonts w:ascii="Helvetica" w:eastAsia="Times New Roman" w:hAnsi="Helvetica" w:cs="Segoe UI"/>
-          <w:color w:val="1F2328"/>
-          <w:sz w:val="22"/>
-          <w:szCs w:val="22"/>
-          <w:bdr w:val="none" w:sz="0" w:space="0" w:color="auto"/>
-          <w:lang w:val="nl-NL"/>
-        </w:rPr>
-        <w:fldChar w:fldCharType="end"/>
-      </w:r>
+      <w:hyperlink r:id="rId12" w:anchor=":~:text=Wie%20bepaalt%20welke%20foto's%20in%20de%20app%20staan?" w:history="1">
+        <w:r>
+          <w:rPr>
+            <w:rStyle w:val="Hyperlink"/>
+            <w:rFonts w:ascii="Helvetica" w:eastAsia="Times New Roman" w:hAnsi="Helvetica" w:cs="Segoe UI"/>
+            <w:sz w:val="22"/>
+            <w:szCs w:val="22"/>
+            <w:bdr w:val="none" w:sz="0" w:space="0" w:color="auto"/>
+            <w:lang w:val="nl-NL"/>
+          </w:rPr>
+          <w:t>Wie bepaalt welke foto's in de app staan?</w:t>
+        </w:r>
+      </w:hyperlink>
     </w:p>
     <w:p>
       <w:pPr>
@@ -924,7 +919,39 @@
           <w:szCs w:val="22"/>
           <w:lang w:val="nl-NL"/>
         </w:rPr>
-        <w:t>aan het experiment mee wil doen</w:t>
+        <w:t>aan het experiment mee wi</w:t>
+      </w:r>
+      <w:r>
+        <w:rPr>
+          <w:sz w:val="22"/>
+          <w:szCs w:val="22"/>
+          <w:lang w:val="nl-NL"/>
+        </w:rPr>
+        <w:t>l</w:t>
+      </w:r>
+      <w:r>
+        <w:rPr>
+          <w:sz w:val="22"/>
+          <w:szCs w:val="22"/>
+          <w:lang w:val="nl-NL"/>
+        </w:rPr>
+        <w:t>l</w:t>
+      </w:r>
+      <w:r>
+        <w:rPr>
+          <w:sz w:val="22"/>
+          <w:szCs w:val="22"/>
+          <w:lang w:val="nl-NL"/>
+        </w:rPr>
+        <w:t>en</w:t>
+      </w:r>
+      <w:r>
+        <w:rPr>
+          <w:sz w:val="22"/>
+          <w:szCs w:val="22"/>
+          <w:lang w:val="nl-NL"/>
+        </w:rPr>
+        <w:t xml:space="preserve"> doen</w:t>
       </w:r>
       <w:r>
         <w:rPr>
@@ -940,7 +967,7 @@
           <w:szCs w:val="22"/>
           <w:lang w:val="nl-NL"/>
         </w:rPr>
-        <w:t>zondermeer mogelijk</w:t>
+        <w:t>geen probleem</w:t>
       </w:r>
       <w:r>
         <w:rPr>
@@ -1024,218 +1051,6 @@
           <w:lang w:val="nl-NL"/>
         </w:rPr>
         <w:t xml:space="preserve"> = Peter van den Hamer.</w:t>
-      </w:r>
-      <w:r>
-        <w:rPr>
-          <w:sz w:val="22"/>
-          <w:szCs w:val="22"/>
-          <w:lang w:val="nl-NL"/>
-        </w:rPr>
-        <w:t xml:space="preserve"> Dan kan ik jullie indien nodig bereiken.</w:t>
-      </w:r>
-    </w:p>
-    <w:p>
-      <w:pPr>
-        <w:pStyle w:val="Body"/>
-        <w:rPr>
-          <w:sz w:val="22"/>
-          <w:szCs w:val="22"/>
-          <w:lang w:val="nl-NL"/>
-        </w:rPr>
-      </w:pPr>
-      <w:r>
-        <w:rPr>
-          <w:sz w:val="22"/>
-          <w:szCs w:val="22"/>
-          <w:lang w:val="nl-NL"/>
-        </w:rPr>
-        <w:t xml:space="preserve">Verder komt er </w:t>
-      </w:r>
-      <w:r>
-        <w:rPr>
-          <w:sz w:val="22"/>
-          <w:szCs w:val="22"/>
-          <w:lang w:val="nl-NL"/>
-        </w:rPr>
-        <w:t>begin februari</w:t>
-      </w:r>
-      <w:r>
-        <w:rPr>
-          <w:sz w:val="22"/>
-          <w:szCs w:val="22"/>
-          <w:lang w:val="nl-NL"/>
-        </w:rPr>
-        <w:t xml:space="preserve"> een nieuwe versie (2.7.2) van de App uit</w:t>
-      </w:r>
-      <w:r>
-        <w:rPr>
-          <w:sz w:val="22"/>
-          <w:szCs w:val="22"/>
-          <w:lang w:val="nl-NL"/>
-        </w:rPr>
-        <w:t>. Belangrijkste wijziging</w:t>
-      </w:r>
-      <w:r>
-        <w:rPr>
-          <w:sz w:val="22"/>
-          <w:szCs w:val="22"/>
-          <w:lang w:val="nl-NL"/>
-        </w:rPr>
-        <w:t>:</w:t>
-      </w:r>
-      <w:r>
-        <w:rPr>
-          <w:sz w:val="22"/>
-          <w:szCs w:val="22"/>
-          <w:lang w:val="nl-NL"/>
-        </w:rPr>
-        <w:t xml:space="preserve"> </w:t>
-      </w:r>
-      <w:r>
-        <w:rPr>
-          <w:sz w:val="22"/>
-          <w:szCs w:val="22"/>
-          <w:lang w:val="nl-NL"/>
-        </w:rPr>
-        <w:t>o</w:t>
-      </w:r>
-      <w:r>
-        <w:rPr>
-          <w:sz w:val="22"/>
-          <w:szCs w:val="22"/>
-          <w:lang w:val="nl-NL"/>
-        </w:rPr>
-        <w:t xml:space="preserve">pruimen van bestaande gegevens en toevoegen van </w:t>
-      </w:r>
-      <w:r>
-        <w:rPr>
-          <w:sz w:val="22"/>
-          <w:szCs w:val="22"/>
-          <w:lang w:val="nl-NL"/>
-        </w:rPr>
-        <w:t xml:space="preserve">een </w:t>
-      </w:r>
-      <w:r>
-        <w:rPr>
-          <w:sz w:val="22"/>
-          <w:szCs w:val="22"/>
-          <w:lang w:val="nl-NL"/>
-        </w:rPr>
-        <w:t>twee</w:t>
-      </w:r>
-      <w:r>
-        <w:rPr>
-          <w:sz w:val="22"/>
-          <w:szCs w:val="22"/>
-          <w:lang w:val="nl-NL"/>
-        </w:rPr>
-        <w:t>tal</w:t>
-      </w:r>
-      <w:r>
-        <w:rPr>
-          <w:sz w:val="22"/>
-          <w:szCs w:val="22"/>
-          <w:lang w:val="nl-NL"/>
-        </w:rPr>
-        <w:t xml:space="preserve"> </w:t>
-      </w:r>
-      <w:r>
-        <w:rPr>
-          <w:sz w:val="22"/>
-          <w:szCs w:val="22"/>
-          <w:lang w:val="nl-NL"/>
-        </w:rPr>
-        <w:t>niet-bestaande clubs</w:t>
-      </w:r>
-      <w:r>
-        <w:rPr>
-          <w:sz w:val="22"/>
-          <w:szCs w:val="22"/>
-          <w:lang w:val="nl-NL"/>
-        </w:rPr>
-        <w:t xml:space="preserve"> die in</w:t>
-      </w:r>
-      <w:r>
-        <w:rPr>
-          <w:sz w:val="22"/>
-          <w:szCs w:val="22"/>
-          <w:lang w:val="nl-NL"/>
-        </w:rPr>
-        <w:t xml:space="preserve"> de genoemde</w:t>
-      </w:r>
-      <w:r>
-        <w:rPr>
-          <w:sz w:val="22"/>
-          <w:szCs w:val="22"/>
-          <w:lang w:val="nl-NL"/>
-        </w:rPr>
-        <w:t xml:space="preserve"> </w:t>
-      </w:r>
-      <w:r>
-        <w:rPr>
-          <w:sz w:val="22"/>
-          <w:szCs w:val="22"/>
-          <w:lang w:val="nl-NL"/>
-        </w:rPr>
-        <w:t>“Level 2”</w:t>
-      </w:r>
-      <w:r>
-        <w:rPr>
-          <w:sz w:val="22"/>
-          <w:szCs w:val="22"/>
-          <w:lang w:val="nl-NL"/>
-        </w:rPr>
-        <w:t xml:space="preserve"> i</w:t>
-      </w:r>
-      <w:r>
-        <w:rPr>
-          <w:sz w:val="22"/>
-          <w:szCs w:val="22"/>
-          <w:lang w:val="nl-NL"/>
-        </w:rPr>
-        <w:t>nstructies</w:t>
-      </w:r>
-      <w:r>
-        <w:rPr>
-          <w:sz w:val="22"/>
-          <w:szCs w:val="22"/>
-          <w:lang w:val="nl-NL"/>
-        </w:rPr>
-        <w:t xml:space="preserve"> als voorbeeld </w:t>
-      </w:r>
-      <w:r>
-        <w:rPr>
-          <w:sz w:val="22"/>
-          <w:szCs w:val="22"/>
-          <w:lang w:val="nl-NL"/>
-        </w:rPr>
-        <w:t>gebruikt worden</w:t>
-      </w:r>
-      <w:r>
-        <w:rPr>
-          <w:sz w:val="22"/>
-          <w:szCs w:val="22"/>
-          <w:lang w:val="nl-NL"/>
-        </w:rPr>
-        <w:t>.</w:t>
-      </w:r>
-    </w:p>
-    <w:p>
-      <w:pPr>
-        <w:pStyle w:val="Body"/>
-        <w:rPr>
-          <w:sz w:val="22"/>
-          <w:szCs w:val="22"/>
-          <w:lang w:val="nl-NL"/>
-        </w:rPr>
-      </w:pPr>
-      <w:r>
-        <w:rPr>
-          <w:sz w:val="22"/>
-          <w:szCs w:val="22"/>
-          <w:lang w:val="nl-NL"/>
-        </w:rPr>
-        <w:t>[225 woorden]</w:t>
       </w:r>
     </w:p>
     <w:sectPr>

</xml_diff>